<commit_message>
Update Marketing Report Generator.docx
</commit_message>
<xml_diff>
--- a/Marketing Report Generator.docx
+++ b/Marketing Report Generator.docx
@@ -148,15 +148,7 @@
           <w:sz w:val="20"/>
           <w:szCs w:val="20"/>
         </w:rPr>
-        <w:t>, a digital marketing agency, to create marketing reports for their clients. The purpose of the report is to convey the results of the current marketing strategy and to facilitate the elicitation of future strategies. The report i</w:t>
-      </w:r>
-      <w:r>
-        <w:rPr>
-          <w:rFonts w:ascii="Times New Roman" w:eastAsia="Times New Roman" w:hAnsi="Times New Roman" w:cs="Times New Roman"/>
-          <w:sz w:val="20"/>
-          <w:szCs w:val="20"/>
-        </w:rPr>
-        <w:t xml:space="preserve">s </w:t>
+        <w:t xml:space="preserve">, a digital marketing agency, to create marketing reports for their clients. The purpose of the report is to convey the results of the current marketing strategy and to facilitate the elicitation of future strategies. The report is </w:t>
       </w:r>
       <w:r>
         <w:rPr>
@@ -339,15 +331,7 @@
           <w:sz w:val="20"/>
           <w:szCs w:val="20"/>
         </w:rPr>
-        <w:t>Inn Owners - The clients of White Sto</w:t>
-      </w:r>
-      <w:r>
-        <w:rPr>
-          <w:rFonts w:ascii="Times New Roman" w:eastAsia="Times New Roman" w:hAnsi="Times New Roman" w:cs="Times New Roman"/>
-          <w:sz w:val="20"/>
-          <w:szCs w:val="20"/>
-        </w:rPr>
-        <w:t>ne Marketing.</w:t>
+        <w:t>Inn Owners - The clients of White Stone Marketing.</w:t>
       </w:r>
     </w:p>
     <w:p>
@@ -387,8 +371,6 @@
           <w:szCs w:val="20"/>
         </w:rPr>
       </w:pPr>
-      <w:bookmarkStart w:id="0" w:name="_GoBack"/>
-      <w:bookmarkEnd w:id="0"/>
     </w:p>
     <w:p>
       <w:pPr>
@@ -541,15 +523,7 @@
           <w:sz w:val="20"/>
           <w:szCs w:val="20"/>
         </w:rPr>
-        <w:t>Account Managers must be able to specify any combination of sources the report is gen</w:t>
-      </w:r>
-      <w:r>
-        <w:rPr>
-          <w:rFonts w:ascii="Times New Roman" w:eastAsia="Times New Roman" w:hAnsi="Times New Roman" w:cs="Times New Roman"/>
-          <w:sz w:val="20"/>
-          <w:szCs w:val="20"/>
-        </w:rPr>
-        <w:t>erated from.</w:t>
+        <w:t>Account Managers must be able to specify any combination of sources the report is generated from.</w:t>
       </w:r>
     </w:p>
     <w:p>
@@ -571,6 +545,16 @@
           <w:sz w:val="20"/>
           <w:szCs w:val="20"/>
         </w:rPr>
+        <w:t xml:space="preserve">Possible </w:t>
+      </w:r>
+      <w:bookmarkStart w:id="0" w:name="_GoBack"/>
+      <w:bookmarkEnd w:id="0"/>
+      <w:r>
+        <w:rPr>
+          <w:rFonts w:ascii="Times New Roman" w:eastAsia="Times New Roman" w:hAnsi="Times New Roman" w:cs="Times New Roman"/>
+          <w:sz w:val="20"/>
+          <w:szCs w:val="20"/>
+        </w:rPr>
         <w:t xml:space="preserve">Sources: Google Analytics, MailChimp, Facebook, </w:t>
       </w:r>
       <w:proofErr w:type="spellStart"/>
@@ -702,16 +686,75 @@
           <w:sz w:val="20"/>
           <w:szCs w:val="20"/>
         </w:rPr>
-        <w:t xml:space="preserve">The Senior Manager must </w:t>
-      </w:r>
-      <w:r>
-        <w:rPr>
-          <w:rFonts w:ascii="Times New Roman" w:eastAsia="Times New Roman" w:hAnsi="Times New Roman" w:cs="Times New Roman"/>
-          <w:sz w:val="20"/>
-          <w:szCs w:val="20"/>
-        </w:rPr>
-        <w:t>be able to edit Account Managers/Inn Owners accounts.</w:t>
-      </w:r>
+        <w:t xml:space="preserve">The Senior Manager must be able to </w:t>
+      </w:r>
+      <w:r>
+        <w:rPr>
+          <w:rFonts w:ascii="Times New Roman" w:eastAsia="Times New Roman" w:hAnsi="Times New Roman" w:cs="Times New Roman"/>
+          <w:sz w:val="20"/>
+          <w:szCs w:val="20"/>
+        </w:rPr>
+        <w:t>create, remove, update, and delete</w:t>
+      </w:r>
+      <w:r>
+        <w:rPr>
+          <w:rFonts w:ascii="Times New Roman" w:eastAsia="Times New Roman" w:hAnsi="Times New Roman" w:cs="Times New Roman"/>
+          <w:sz w:val="20"/>
+          <w:szCs w:val="20"/>
+        </w:rPr>
+        <w:t xml:space="preserve"> Account Managers </w:t>
+      </w:r>
+      <w:r>
+        <w:rPr>
+          <w:rFonts w:ascii="Times New Roman" w:eastAsia="Times New Roman" w:hAnsi="Times New Roman" w:cs="Times New Roman"/>
+          <w:sz w:val="20"/>
+          <w:szCs w:val="20"/>
+        </w:rPr>
+        <w:t>profiles</w:t>
+      </w:r>
+      <w:r>
+        <w:rPr>
+          <w:rFonts w:ascii="Times New Roman" w:eastAsia="Times New Roman" w:hAnsi="Times New Roman" w:cs="Times New Roman"/>
+          <w:sz w:val="20"/>
+          <w:szCs w:val="20"/>
+        </w:rPr>
+        <w:t>.</w:t>
+      </w:r>
+    </w:p>
+    <w:p>
+      <w:pPr>
+        <w:numPr>
+          <w:ilvl w:val="0"/>
+          <w:numId w:val="3"/>
+        </w:numPr>
+        <w:spacing w:line="240" w:lineRule="auto"/>
+        <w:jc w:val="both"/>
+        <w:rPr>
+          <w:rFonts w:ascii="Times New Roman" w:eastAsia="Times New Roman" w:hAnsi="Times New Roman" w:cs="Times New Roman"/>
+          <w:sz w:val="20"/>
+          <w:szCs w:val="20"/>
+        </w:rPr>
+      </w:pPr>
+      <w:r>
+        <w:rPr>
+          <w:rFonts w:ascii="Times New Roman" w:eastAsia="Times New Roman" w:hAnsi="Times New Roman" w:cs="Times New Roman"/>
+          <w:sz w:val="20"/>
+          <w:szCs w:val="20"/>
+        </w:rPr>
+        <w:t>The Senior Manager must be able to create, remove, update, and delete Inn Owners profiles.</w:t>
+      </w:r>
+    </w:p>
+    <w:p>
+      <w:pPr>
+        <w:spacing w:line="240" w:lineRule="auto"/>
+        <w:ind w:left="720"/>
+        <w:jc w:val="both"/>
+        <w:rPr>
+          <w:rFonts w:ascii="Times New Roman" w:eastAsia="Times New Roman" w:hAnsi="Times New Roman" w:cs="Times New Roman"/>
+          <w:sz w:val="20"/>
+          <w:szCs w:val="20"/>
+        </w:rPr>
+      </w:pPr>
     </w:p>
     <w:p>
       <w:pPr>
@@ -860,15 +903,7 @@
           <w:sz w:val="20"/>
           <w:szCs w:val="20"/>
         </w:rPr>
-        <w:t>Design documen</w:t>
-      </w:r>
-      <w:r>
-        <w:rPr>
-          <w:rFonts w:ascii="Times New Roman" w:eastAsia="Times New Roman" w:hAnsi="Times New Roman" w:cs="Times New Roman"/>
-          <w:sz w:val="20"/>
-          <w:szCs w:val="20"/>
-        </w:rPr>
-        <w:t>ts detailing all system models required by the course.</w:t>
+        <w:t>Design documents detailing all system models required by the course.</w:t>
       </w:r>
     </w:p>
     <w:p>
@@ -1017,7 +1052,7 @@
           <w:sz w:val="20"/>
           <w:szCs w:val="20"/>
         </w:rPr>
-        <w:t>The application must be implemented on as a Web application</w:t>
+        <w:t>The application must be implemented as a Web application</w:t>
       </w:r>
     </w:p>
     <w:p>
@@ -1665,7 +1700,7 @@
       </w:pPr>
     </w:pPrDefault>
   </w:docDefaults>
-  <w:latentStyles w:defLockedState="0" w:defUIPriority="99" w:defSemiHidden="0" w:defUnhideWhenUsed="0" w:defQFormat="0" w:count="377">
+  <w:latentStyles w:defLockedState="0" w:defUIPriority="99" w:defSemiHidden="0" w:defUnhideWhenUsed="0" w:defQFormat="0" w:count="375">
     <w:lsdException w:name="Normal" w:uiPriority="0" w:qFormat="1"/>
     <w:lsdException w:name="heading 1" w:uiPriority="9" w:qFormat="1"/>
     <w:lsdException w:name="heading 2" w:semiHidden="1" w:uiPriority="9" w:unhideWhenUsed="1" w:qFormat="1"/>
@@ -2041,8 +2076,6 @@
     <w:lsdException w:name="Smart Hyperlink" w:semiHidden="1" w:unhideWhenUsed="1"/>
     <w:lsdException w:name="Hashtag" w:semiHidden="1" w:unhideWhenUsed="1"/>
     <w:lsdException w:name="Unresolved Mention" w:semiHidden="1" w:unhideWhenUsed="1"/>
-    <w:lsdException w:name="Smart Link" w:semiHidden="1" w:unhideWhenUsed="1"/>
-    <w:lsdException w:name="Smart Link Error" w:semiHidden="1" w:unhideWhenUsed="1"/>
   </w:latentStyles>
   <w:style w:type="paragraph" w:default="1" w:styleId="Normal">
     <w:name w:val="Normal"/>

</xml_diff>